<commit_message>
Latest updates to project
</commit_message>
<xml_diff>
--- a/rapor ve sunum/ProjeTaslakson.docx
+++ b/rapor ve sunum/ProjeTaslakson.docx
@@ -29,7 +29,25 @@
           <w:sz w:val="28"/>
           <w:szCs w:val="28"/>
         </w:rPr>
-        <w:t>kiye ve Yurtdışı Karşılaştırmalı Veri Analizi</w:t>
+        <w:t>kiye ve Yurtdışı</w:t>
+      </w:r>
+      <w:r>
+        <w:rPr>
+          <w:rFonts w:ascii="Times New Roman" w:hAnsi="Times New Roman"/>
+          <w:b/>
+          <w:sz w:val="28"/>
+          <w:szCs w:val="28"/>
+        </w:rPr>
+        <w:t xml:space="preserve"> E-Ticaret</w:t>
+      </w:r>
+      <w:r>
+        <w:rPr>
+          <w:rFonts w:ascii="Times New Roman" w:hAnsi="Times New Roman"/>
+          <w:b/>
+          <w:sz w:val="28"/>
+          <w:szCs w:val="28"/>
+        </w:rPr>
+        <w:t xml:space="preserve"> Karşılaştırmalı Veri Analizi</w:t>
       </w:r>
     </w:p>
     <w:p>
@@ -5500,9 +5518,9 @@
           <w:szCs w:val="20"/>
         </w:rPr>
         <w:drawing>
-          <wp:inline distT="0" distB="0" distL="0" distR="0" wp14:anchorId="09684EA3" wp14:editId="1BCE7B1F">
-            <wp:extent cx="2616957" cy="2052637"/>
-            <wp:effectExtent l="0" t="0" r="0" b="5080"/>
+          <wp:inline distT="0" distB="0" distL="0" distR="0" wp14:anchorId="09684EA3" wp14:editId="4C6D5C2D">
+            <wp:extent cx="2622416" cy="1606417"/>
+            <wp:effectExtent l="0" t="0" r="6985" b="0"/>
             <wp:docPr id="4" name="Picture 4"/>
             <wp:cNvGraphicFramePr>
               <a:graphicFrameLocks xmlns:a="http://schemas.openxmlformats.org/drawingml/2006/main" noChangeAspect="1"/>
@@ -5531,7 +5549,7 @@
                   <pic:spPr bwMode="auto">
                     <a:xfrm>
                       <a:off x="0" y="0"/>
-                      <a:ext cx="2622416" cy="2056919"/>
+                      <a:ext cx="2622416" cy="1606417"/>
                     </a:xfrm>
                     <a:prstGeom prst="rect">
                       <a:avLst/>

</xml_diff>